<commit_message>
Updated to use HtmlToWmlConverter type approach.
</commit_message>
<xml_diff>
--- a/TestFiles/DA/DA289A-xhtml-formatting.docx
+++ b/TestFiles/DA/DA289A-xhtml-formatting.docx
@@ -380,6 +380,146 @@
               <w:color w:val="auto"/>
             </w:rPr>
             <w:t>" /&gt;</w:t>
+          </w:r>
+        </w:p>
+      </w:sdtContent>
+    </w:sdt>
+    <w:sdt>
+      <w:sdtPr>
+        <w:id w:val="-1356107309"/>
+        <w:placeholder>
+          <w:docPart w:val="DefaultPlaceholder_-1854013440"/>
+        </w:placeholder>
+      </w:sdtPr>
+      <w:sdtContent>
+        <w:p>
+          <w:r>
+            <w:t>&lt;Content Select=</w:t>
+          </w:r>
+          <w:r>
+            <w:rPr>
+              <w:rStyle w:val="PlaceholderText"/>
+              <w:color w:val="auto"/>
+            </w:rPr>
+            <w:t>"</w:t>
+          </w:r>
+          <w:r>
+            <w:t>CData</w:t>
+          </w:r>
+          <w:r>
+            <w:rPr>
+              <w:rStyle w:val="PlaceholderText"/>
+              <w:color w:val="auto"/>
+            </w:rPr>
+            <w:t>"</w:t>
+          </w:r>
+          <w:r>
+            <w:t xml:space="preserve"> /&gt;</w:t>
+          </w:r>
+        </w:p>
+      </w:sdtContent>
+    </w:sdt>
+    <w:sdt>
+      <w:sdtPr>
+        <w:id w:val="-1396498143"/>
+        <w:placeholder>
+          <w:docPart w:val="8EB1655F3F6A45519C2FCA7B937F7C8A"/>
+        </w:placeholder>
+      </w:sdtPr>
+      <w:sdtContent>
+        <w:p>
+          <w:r>
+            <w:t>&lt;Content Select=</w:t>
+          </w:r>
+          <w:r>
+            <w:rPr>
+              <w:rStyle w:val="PlaceholderText"/>
+              <w:color w:val="auto"/>
+            </w:rPr>
+            <w:t>"</w:t>
+          </w:r>
+          <w:r>
+            <w:t>Subscript</w:t>
+          </w:r>
+          <w:r>
+            <w:rPr>
+              <w:rStyle w:val="PlaceholderText"/>
+              <w:color w:val="auto"/>
+            </w:rPr>
+            <w:t>"</w:t>
+          </w:r>
+          <w:r>
+            <w:t xml:space="preserve"> /&gt;</w:t>
+          </w:r>
+        </w:p>
+      </w:sdtContent>
+    </w:sdt>
+    <w:sdt>
+      <w:sdtPr>
+        <w:id w:val="761418597"/>
+        <w:placeholder>
+          <w:docPart w:val="2EF6BB3D62A042CB8FDCC89D3E3FA61B"/>
+        </w:placeholder>
+      </w:sdtPr>
+      <w:sdtContent>
+        <w:p>
+          <w:r>
+            <w:t>&lt;Content Select=</w:t>
+          </w:r>
+          <w:r>
+            <w:rPr>
+              <w:rStyle w:val="PlaceholderText"/>
+              <w:color w:val="auto"/>
+            </w:rPr>
+            <w:t>"</w:t>
+          </w:r>
+          <w:r>
+            <w:t>Superscript</w:t>
+          </w:r>
+          <w:r>
+            <w:rPr>
+              <w:rStyle w:val="PlaceholderText"/>
+              <w:color w:val="auto"/>
+            </w:rPr>
+            <w:t>"</w:t>
+          </w:r>
+          <w:r>
+            <w:t xml:space="preserve"> /&gt;</w:t>
+          </w:r>
+        </w:p>
+      </w:sdtContent>
+    </w:sdt>
+    <w:sdt>
+      <w:sdtPr>
+        <w:id w:val="378980215"/>
+        <w:placeholder>
+          <w:docPart w:val="0000B335EF994A27BD561B5938663132"/>
+        </w:placeholder>
+      </w:sdtPr>
+      <w:sdtContent>
+        <w:p>
+          <w:r>
+            <w:t>&lt;Content Select=</w:t>
+          </w:r>
+          <w:r>
+            <w:rPr>
+              <w:rStyle w:val="PlaceholderText"/>
+              <w:color w:val="auto"/>
+            </w:rPr>
+            <w:t>"</w:t>
+          </w:r>
+          <w:r>
+            <w:t>Strikethrough</w:t>
+          </w:r>
+          <w:r>
+            <w:rPr>
+              <w:rStyle w:val="PlaceholderText"/>
+              <w:color w:val="auto"/>
+            </w:rPr>
+            <w:t>"</w:t>
+          </w:r>
+          <w:r>
+            <w:t xml:space="preserve"> /&gt;</w:t>
           </w:r>
         </w:p>
       </w:sdtContent>
@@ -897,7 +1037,7 @@
       <w:docPartBody>
         <w:p>
           <w:pPr>
-            <w:pStyle w:val="906BAF6BEB8C48258F88357986CA45B6"/>
+            <w:pStyle w:val="906BAF6BEB8C48258F88357986CA45B61"/>
           </w:pPr>
           <w:r>
             <w:t>&lt;</w:t>
@@ -930,7 +1070,7 @@
       <w:docPartBody>
         <w:p>
           <w:pPr>
-            <w:pStyle w:val="CB0AEFBDA53440138404C9F59657CCF9"/>
+            <w:pStyle w:val="CB0AEFBDA53440138404C9F59657CCF91"/>
           </w:pPr>
           <w:r>
             <w:t>&lt;</w:t>
@@ -963,7 +1103,7 @@
       <w:docPartBody>
         <w:p>
           <w:pPr>
-            <w:pStyle w:val="B135CEF219244B38A61E9627FC53DE1C"/>
+            <w:pStyle w:val="B135CEF219244B38A61E9627FC53DE1C1"/>
           </w:pPr>
           <w:r>
             <w:t>&lt;</w:t>
@@ -996,7 +1136,7 @@
       <w:docPartBody>
         <w:p>
           <w:pPr>
-            <w:pStyle w:val="58A8D2707558407BAA5D418399D11EF7"/>
+            <w:pStyle w:val="58A8D2707558407BAA5D418399D11EF71"/>
           </w:pPr>
           <w:r>
             <w:t>&lt;</w:t>
@@ -1029,7 +1169,7 @@
       <w:docPartBody>
         <w:p>
           <w:pPr>
-            <w:pStyle w:val="C22A64F23B3D48D1ABEC343A3CFF515B"/>
+            <w:pStyle w:val="C22A64F23B3D48D1ABEC343A3CFF515B1"/>
           </w:pPr>
           <w:r>
             <w:t>&lt;</w:t>
@@ -1062,7 +1202,7 @@
       <w:docPartBody>
         <w:p>
           <w:pPr>
-            <w:pStyle w:val="49A6133917CB468780E097F1AEF0A560"/>
+            <w:pStyle w:val="49A6133917CB468780E097F1AEF0A5601"/>
           </w:pPr>
           <w:r>
             <w:t>&lt;</w:t>
@@ -1095,7 +1235,7 @@
       <w:docPartBody>
         <w:p>
           <w:pPr>
-            <w:pStyle w:val="41A709D86FBA4828BDC3EBE9945EEFCC"/>
+            <w:pStyle w:val="41A709D86FBA4828BDC3EBE9945EEFCC1"/>
           </w:pPr>
           <w:r>
             <w:t>&lt;</w:t>
@@ -1128,7 +1268,7 @@
       <w:docPartBody>
         <w:p>
           <w:pPr>
-            <w:pStyle w:val="2320EFB29FE4418FBAE3C4C94C7BAC00"/>
+            <w:pStyle w:val="2320EFB29FE4418FBAE3C4C94C7BAC001"/>
           </w:pPr>
           <w:r>
             <w:t>&lt;</w:t>
@@ -1161,7 +1301,7 @@
       <w:docPartBody>
         <w:p>
           <w:pPr>
-            <w:pStyle w:val="24110095F15842D192FAB04A32A660C9"/>
+            <w:pStyle w:val="24110095F15842D192FAB04A32A660C91"/>
           </w:pPr>
           <w:r>
             <w:t>&lt;</w:t>
@@ -1194,7 +1334,7 @@
       <w:docPartBody>
         <w:p>
           <w:pPr>
-            <w:pStyle w:val="734611F218A144FCB708C0B0B3F6EABE"/>
+            <w:pStyle w:val="734611F218A144FCB708C0B0B3F6EABE1"/>
           </w:pPr>
           <w:r>
             <w:t>&lt;</w:t>
@@ -1227,7 +1367,7 @@
       <w:docPartBody>
         <w:p>
           <w:pPr>
-            <w:pStyle w:val="0AF30338B1C644F6B3D0D8FA50003211"/>
+            <w:pStyle w:val="0AF30338B1C644F6B3D0D8FA500032111"/>
           </w:pPr>
           <w:r>
             <w:t>&lt;</w:t>
@@ -1260,7 +1400,7 @@
       <w:docPartBody>
         <w:p>
           <w:pPr>
-            <w:pStyle w:val="ED3B900EE3C440B98CBFA65E2531CFFB"/>
+            <w:pStyle w:val="ED3B900EE3C440B98CBFA65E2531CFFB1"/>
           </w:pPr>
           <w:r>
             <w:t>&lt;</w:t>
@@ -1293,7 +1433,7 @@
       <w:docPartBody>
         <w:p>
           <w:pPr>
-            <w:pStyle w:val="B4EE0C2EBA55489D8C124A1DB3F99055"/>
+            <w:pStyle w:val="B4EE0C2EBA55489D8C124A1DB3F990551"/>
           </w:pPr>
           <w:r>
             <w:t>&lt;</w:t>
@@ -1326,7 +1466,7 @@
       <w:docPartBody>
         <w:p>
           <w:pPr>
-            <w:pStyle w:val="A7048E6A81A2495CB79F768D657E0C43"/>
+            <w:pStyle w:val="A7048E6A81A2495CB79F768D657E0C431"/>
           </w:pPr>
           <w:r>
             <w:t>&lt;</w:t>
@@ -1359,7 +1499,7 @@
       <w:docPartBody>
         <w:p>
           <w:pPr>
-            <w:pStyle w:val="08684C1B95084F9E9FEB565BA205117A"/>
+            <w:pStyle w:val="08684C1B95084F9E9FEB565BA205117A1"/>
           </w:pPr>
           <w:r>
             <w:t>&lt;</w:t>
@@ -1392,7 +1532,7 @@
       <w:docPartBody>
         <w:p>
           <w:pPr>
-            <w:pStyle w:val="61A6F411B9784C5093A43D06385AD559"/>
+            <w:pStyle w:val="61A6F411B9784C5093A43D06385AD5591"/>
           </w:pPr>
           <w:r>
             <w:t>&lt;</w:t>
@@ -1417,6 +1557,119 @@
               <w:color w:val="auto"/>
             </w:rPr>
             <w:t>" /&gt;</w:t>
+          </w:r>
+        </w:p>
+      </w:docPartBody>
+    </w:docPart>
+    <w:docPart>
+      <w:docPartPr>
+        <w:name w:val="DefaultPlaceholder_-1854013440"/>
+        <w:category>
+          <w:name w:val="General"/>
+          <w:gallery w:val="placeholder"/>
+        </w:category>
+        <w:types>
+          <w:type w:val="bbPlcHdr"/>
+        </w:types>
+        <w:behaviors>
+          <w:behavior w:val="content"/>
+        </w:behaviors>
+        <w:guid w:val="{2BAA0F5F-FF46-4309-9DBD-2099173BCF6E}"/>
+      </w:docPartPr>
+      <w:docPartBody>
+        <w:p>
+          <w:r>
+            <w:rPr>
+              <w:rStyle w:val="PlaceholderText"/>
+            </w:rPr>
+            <w:t>Click or tap here to enter text.</w:t>
+          </w:r>
+        </w:p>
+      </w:docPartBody>
+    </w:docPart>
+    <w:docPart>
+      <w:docPartPr>
+        <w:name w:val="8EB1655F3F6A45519C2FCA7B937F7C8A"/>
+        <w:category>
+          <w:name w:val="General"/>
+          <w:gallery w:val="placeholder"/>
+        </w:category>
+        <w:types>
+          <w:type w:val="bbPlcHdr"/>
+        </w:types>
+        <w:behaviors>
+          <w:behavior w:val="content"/>
+        </w:behaviors>
+        <w:guid w:val="{A9F2F863-FC34-4E1C-82A9-94A747873480}"/>
+      </w:docPartPr>
+      <w:docPartBody>
+        <w:p>
+          <w:pPr>
+            <w:pStyle w:val="8EB1655F3F6A45519C2FCA7B937F7C8A"/>
+          </w:pPr>
+          <w:r>
+            <w:rPr>
+              <w:rStyle w:val="PlaceholderText"/>
+            </w:rPr>
+            <w:t>Click or tap here to enter text.</w:t>
+          </w:r>
+        </w:p>
+      </w:docPartBody>
+    </w:docPart>
+    <w:docPart>
+      <w:docPartPr>
+        <w:name w:val="2EF6BB3D62A042CB8FDCC89D3E3FA61B"/>
+        <w:category>
+          <w:name w:val="General"/>
+          <w:gallery w:val="placeholder"/>
+        </w:category>
+        <w:types>
+          <w:type w:val="bbPlcHdr"/>
+        </w:types>
+        <w:behaviors>
+          <w:behavior w:val="content"/>
+        </w:behaviors>
+        <w:guid w:val="{9AA98AC6-FD5C-4CD0-860E-A5759C10169E}"/>
+      </w:docPartPr>
+      <w:docPartBody>
+        <w:p>
+          <w:pPr>
+            <w:pStyle w:val="2EF6BB3D62A042CB8FDCC89D3E3FA61B"/>
+          </w:pPr>
+          <w:r>
+            <w:rPr>
+              <w:rStyle w:val="PlaceholderText"/>
+            </w:rPr>
+            <w:t>Click or tap here to enter text.</w:t>
+          </w:r>
+        </w:p>
+      </w:docPartBody>
+    </w:docPart>
+    <w:docPart>
+      <w:docPartPr>
+        <w:name w:val="0000B335EF994A27BD561B5938663132"/>
+        <w:category>
+          <w:name w:val="General"/>
+          <w:gallery w:val="placeholder"/>
+        </w:category>
+        <w:types>
+          <w:type w:val="bbPlcHdr"/>
+        </w:types>
+        <w:behaviors>
+          <w:behavior w:val="content"/>
+        </w:behaviors>
+        <w:guid w:val="{EB598D85-5904-4E0C-8CFB-158C1D0A8881}"/>
+      </w:docPartPr>
+      <w:docPartBody>
+        <w:p>
+          <w:pPr>
+            <w:pStyle w:val="0000B335EF994A27BD561B5938663132"/>
+          </w:pPr>
+          <w:r>
+            <w:rPr>
+              <w:rStyle w:val="PlaceholderText"/>
+            </w:rPr>
+            <w:t>Click or tap here to enter text.</w:t>
           </w:r>
         </w:p>
       </w:docPartBody>
@@ -1484,17 +1737,26 @@
     <w:rsid w:val="000A5C96"/>
     <w:rsid w:val="001111FE"/>
     <w:rsid w:val="001C4F96"/>
+    <w:rsid w:val="001E2C9E"/>
     <w:rsid w:val="002A380E"/>
+    <w:rsid w:val="002A6546"/>
+    <w:rsid w:val="002E53BE"/>
     <w:rsid w:val="003469B5"/>
+    <w:rsid w:val="00562C8F"/>
+    <w:rsid w:val="0073684D"/>
     <w:rsid w:val="00A20064"/>
     <w:rsid w:val="00A22F60"/>
     <w:rsid w:val="00A475DE"/>
+    <w:rsid w:val="00B23D14"/>
+    <w:rsid w:val="00B433A6"/>
     <w:rsid w:val="00BB5D4A"/>
     <w:rsid w:val="00BB6065"/>
     <w:rsid w:val="00CF4083"/>
+    <w:rsid w:val="00D12473"/>
     <w:rsid w:val="00D95E79"/>
     <w:rsid w:val="00DA2BDB"/>
     <w:rsid w:val="00F009AC"/>
+    <w:rsid w:val="00F24093"/>
   </w:rsids>
   <m:mathPr>
     <m:mathFont m:val="Cambria Math"/>
@@ -1948,134 +2210,199 @@
     <w:basedOn w:val="DefaultParagraphFont"/>
     <w:uiPriority w:val="99"/>
     <w:semiHidden/>
-    <w:rsid w:val="00A22F60"/>
+    <w:rsid w:val="002E53BE"/>
     <w:rPr>
       <w:color w:val="808080"/>
     </w:rPr>
   </w:style>
-  <w:style w:type="paragraph" w:customStyle="1" w:styleId="906BAF6BEB8C48258F88357986CA45B6">
-    <w:name w:val="906BAF6BEB8C48258F88357986CA45B6"/>
-    <w:rsid w:val="00A22F60"/>
+  <w:style w:type="paragraph" w:customStyle="1" w:styleId="8854DFEF16B140F693937A0D70BA06A3">
+    <w:name w:val="8854DFEF16B140F693937A0D70BA06A3"/>
+    <w:rsid w:val="002E53BE"/>
+    <w:pPr>
+      <w:spacing w:line="278" w:lineRule="auto"/>
+    </w:pPr>
+    <w:rPr>
+      <w:kern w:val="2"/>
+      <w:sz w:val="24"/>
+      <w:szCs w:val="24"/>
+      <w14:ligatures w14:val="standardContextual"/>
+    </w:rPr>
+  </w:style>
+  <w:style w:type="paragraph" w:customStyle="1" w:styleId="EEE7548E05414AE8958EABF2C06A142D">
+    <w:name w:val="EEE7548E05414AE8958EABF2C06A142D"/>
+    <w:rsid w:val="002E53BE"/>
+    <w:pPr>
+      <w:spacing w:line="278" w:lineRule="auto"/>
+    </w:pPr>
+    <w:rPr>
+      <w:kern w:val="2"/>
+      <w:sz w:val="24"/>
+      <w:szCs w:val="24"/>
+      <w14:ligatures w14:val="standardContextual"/>
+    </w:rPr>
+  </w:style>
+  <w:style w:type="paragraph" w:customStyle="1" w:styleId="8EB1655F3F6A45519C2FCA7B937F7C8A">
+    <w:name w:val="8EB1655F3F6A45519C2FCA7B937F7C8A"/>
+    <w:rsid w:val="002E53BE"/>
+    <w:pPr>
+      <w:spacing w:line="278" w:lineRule="auto"/>
+    </w:pPr>
+    <w:rPr>
+      <w:kern w:val="2"/>
+      <w:sz w:val="24"/>
+      <w:szCs w:val="24"/>
+      <w14:ligatures w14:val="standardContextual"/>
+    </w:rPr>
+  </w:style>
+  <w:style w:type="paragraph" w:customStyle="1" w:styleId="2EF6BB3D62A042CB8FDCC89D3E3FA61B">
+    <w:name w:val="2EF6BB3D62A042CB8FDCC89D3E3FA61B"/>
+    <w:rsid w:val="002E53BE"/>
+    <w:pPr>
+      <w:spacing w:line="278" w:lineRule="auto"/>
+    </w:pPr>
+    <w:rPr>
+      <w:kern w:val="2"/>
+      <w:sz w:val="24"/>
+      <w:szCs w:val="24"/>
+      <w14:ligatures w14:val="standardContextual"/>
+    </w:rPr>
+  </w:style>
+  <w:style w:type="paragraph" w:customStyle="1" w:styleId="0000B335EF994A27BD561B5938663132">
+    <w:name w:val="0000B335EF994A27BD561B5938663132"/>
+    <w:rsid w:val="002E53BE"/>
+    <w:pPr>
+      <w:spacing w:line="278" w:lineRule="auto"/>
+    </w:pPr>
+    <w:rPr>
+      <w:kern w:val="2"/>
+      <w:sz w:val="24"/>
+      <w:szCs w:val="24"/>
+      <w14:ligatures w14:val="standardContextual"/>
+    </w:rPr>
+  </w:style>
+  <w:style w:type="paragraph" w:customStyle="1" w:styleId="906BAF6BEB8C48258F88357986CA45B61">
+    <w:name w:val="906BAF6BEB8C48258F88357986CA45B61"/>
+    <w:rsid w:val="002E53BE"/>
     <w:rPr>
       <w:rFonts w:eastAsiaTheme="minorHAnsi"/>
       <w:lang w:eastAsia="en-US"/>
     </w:rPr>
   </w:style>
-  <w:style w:type="paragraph" w:customStyle="1" w:styleId="CB0AEFBDA53440138404C9F59657CCF9">
-    <w:name w:val="CB0AEFBDA53440138404C9F59657CCF9"/>
-    <w:rsid w:val="00A22F60"/>
+  <w:style w:type="paragraph" w:customStyle="1" w:styleId="CB0AEFBDA53440138404C9F59657CCF91">
+    <w:name w:val="CB0AEFBDA53440138404C9F59657CCF91"/>
+    <w:rsid w:val="002E53BE"/>
     <w:rPr>
       <w:rFonts w:eastAsiaTheme="minorHAnsi"/>
       <w:lang w:eastAsia="en-US"/>
     </w:rPr>
   </w:style>
-  <w:style w:type="paragraph" w:customStyle="1" w:styleId="B135CEF219244B38A61E9627FC53DE1C">
-    <w:name w:val="B135CEF219244B38A61E9627FC53DE1C"/>
-    <w:rsid w:val="00A22F60"/>
+  <w:style w:type="paragraph" w:customStyle="1" w:styleId="B135CEF219244B38A61E9627FC53DE1C1">
+    <w:name w:val="B135CEF219244B38A61E9627FC53DE1C1"/>
+    <w:rsid w:val="002E53BE"/>
     <w:rPr>
       <w:rFonts w:eastAsiaTheme="minorHAnsi"/>
       <w:lang w:eastAsia="en-US"/>
     </w:rPr>
   </w:style>
-  <w:style w:type="paragraph" w:customStyle="1" w:styleId="58A8D2707558407BAA5D418399D11EF7">
-    <w:name w:val="58A8D2707558407BAA5D418399D11EF7"/>
-    <w:rsid w:val="00A22F60"/>
+  <w:style w:type="paragraph" w:customStyle="1" w:styleId="58A8D2707558407BAA5D418399D11EF71">
+    <w:name w:val="58A8D2707558407BAA5D418399D11EF71"/>
+    <w:rsid w:val="002E53BE"/>
     <w:rPr>
       <w:rFonts w:eastAsiaTheme="minorHAnsi"/>
       <w:lang w:eastAsia="en-US"/>
     </w:rPr>
   </w:style>
-  <w:style w:type="paragraph" w:customStyle="1" w:styleId="C22A64F23B3D48D1ABEC343A3CFF515B">
-    <w:name w:val="C22A64F23B3D48D1ABEC343A3CFF515B"/>
-    <w:rsid w:val="00A22F60"/>
+  <w:style w:type="paragraph" w:customStyle="1" w:styleId="C22A64F23B3D48D1ABEC343A3CFF515B1">
+    <w:name w:val="C22A64F23B3D48D1ABEC343A3CFF515B1"/>
+    <w:rsid w:val="002E53BE"/>
     <w:rPr>
       <w:rFonts w:eastAsiaTheme="minorHAnsi"/>
       <w:lang w:eastAsia="en-US"/>
     </w:rPr>
   </w:style>
-  <w:style w:type="paragraph" w:customStyle="1" w:styleId="49A6133917CB468780E097F1AEF0A560">
-    <w:name w:val="49A6133917CB468780E097F1AEF0A560"/>
-    <w:rsid w:val="00A22F60"/>
+  <w:style w:type="paragraph" w:customStyle="1" w:styleId="49A6133917CB468780E097F1AEF0A5601">
+    <w:name w:val="49A6133917CB468780E097F1AEF0A5601"/>
+    <w:rsid w:val="002E53BE"/>
     <w:rPr>
       <w:rFonts w:eastAsiaTheme="minorHAnsi"/>
       <w:lang w:eastAsia="en-US"/>
     </w:rPr>
   </w:style>
-  <w:style w:type="paragraph" w:customStyle="1" w:styleId="41A709D86FBA4828BDC3EBE9945EEFCC">
-    <w:name w:val="41A709D86FBA4828BDC3EBE9945EEFCC"/>
-    <w:rsid w:val="00A22F60"/>
+  <w:style w:type="paragraph" w:customStyle="1" w:styleId="41A709D86FBA4828BDC3EBE9945EEFCC1">
+    <w:name w:val="41A709D86FBA4828BDC3EBE9945EEFCC1"/>
+    <w:rsid w:val="002E53BE"/>
     <w:rPr>
       <w:rFonts w:eastAsiaTheme="minorHAnsi"/>
       <w:lang w:eastAsia="en-US"/>
     </w:rPr>
   </w:style>
-  <w:style w:type="paragraph" w:customStyle="1" w:styleId="2320EFB29FE4418FBAE3C4C94C7BAC00">
-    <w:name w:val="2320EFB29FE4418FBAE3C4C94C7BAC00"/>
-    <w:rsid w:val="00A22F60"/>
+  <w:style w:type="paragraph" w:customStyle="1" w:styleId="2320EFB29FE4418FBAE3C4C94C7BAC001">
+    <w:name w:val="2320EFB29FE4418FBAE3C4C94C7BAC001"/>
+    <w:rsid w:val="002E53BE"/>
     <w:rPr>
       <w:rFonts w:eastAsiaTheme="minorHAnsi"/>
       <w:lang w:eastAsia="en-US"/>
     </w:rPr>
   </w:style>
-  <w:style w:type="paragraph" w:customStyle="1" w:styleId="24110095F15842D192FAB04A32A660C9">
-    <w:name w:val="24110095F15842D192FAB04A32A660C9"/>
-    <w:rsid w:val="00A22F60"/>
+  <w:style w:type="paragraph" w:customStyle="1" w:styleId="24110095F15842D192FAB04A32A660C91">
+    <w:name w:val="24110095F15842D192FAB04A32A660C91"/>
+    <w:rsid w:val="002E53BE"/>
     <w:rPr>
       <w:rFonts w:eastAsiaTheme="minorHAnsi"/>
       <w:lang w:eastAsia="en-US"/>
     </w:rPr>
   </w:style>
-  <w:style w:type="paragraph" w:customStyle="1" w:styleId="734611F218A144FCB708C0B0B3F6EABE">
-    <w:name w:val="734611F218A144FCB708C0B0B3F6EABE"/>
-    <w:rsid w:val="00A22F60"/>
+  <w:style w:type="paragraph" w:customStyle="1" w:styleId="734611F218A144FCB708C0B0B3F6EABE1">
+    <w:name w:val="734611F218A144FCB708C0B0B3F6EABE1"/>
+    <w:rsid w:val="002E53BE"/>
     <w:rPr>
       <w:rFonts w:eastAsiaTheme="minorHAnsi"/>
       <w:lang w:eastAsia="en-US"/>
     </w:rPr>
   </w:style>
-  <w:style w:type="paragraph" w:customStyle="1" w:styleId="0AF30338B1C644F6B3D0D8FA50003211">
-    <w:name w:val="0AF30338B1C644F6B3D0D8FA50003211"/>
-    <w:rsid w:val="00A22F60"/>
+  <w:style w:type="paragraph" w:customStyle="1" w:styleId="0AF30338B1C644F6B3D0D8FA500032111">
+    <w:name w:val="0AF30338B1C644F6B3D0D8FA500032111"/>
+    <w:rsid w:val="002E53BE"/>
     <w:rPr>
       <w:rFonts w:eastAsiaTheme="minorHAnsi"/>
       <w:lang w:eastAsia="en-US"/>
     </w:rPr>
   </w:style>
-  <w:style w:type="paragraph" w:customStyle="1" w:styleId="ED3B900EE3C440B98CBFA65E2531CFFB">
-    <w:name w:val="ED3B900EE3C440B98CBFA65E2531CFFB"/>
-    <w:rsid w:val="00A22F60"/>
+  <w:style w:type="paragraph" w:customStyle="1" w:styleId="ED3B900EE3C440B98CBFA65E2531CFFB1">
+    <w:name w:val="ED3B900EE3C440B98CBFA65E2531CFFB1"/>
+    <w:rsid w:val="002E53BE"/>
     <w:rPr>
       <w:rFonts w:eastAsiaTheme="minorHAnsi"/>
       <w:lang w:eastAsia="en-US"/>
     </w:rPr>
   </w:style>
-  <w:style w:type="paragraph" w:customStyle="1" w:styleId="B4EE0C2EBA55489D8C124A1DB3F99055">
-    <w:name w:val="B4EE0C2EBA55489D8C124A1DB3F99055"/>
-    <w:rsid w:val="00A22F60"/>
+  <w:style w:type="paragraph" w:customStyle="1" w:styleId="B4EE0C2EBA55489D8C124A1DB3F990551">
+    <w:name w:val="B4EE0C2EBA55489D8C124A1DB3F990551"/>
+    <w:rsid w:val="002E53BE"/>
     <w:rPr>
       <w:rFonts w:eastAsiaTheme="minorHAnsi"/>
       <w:lang w:eastAsia="en-US"/>
     </w:rPr>
   </w:style>
-  <w:style w:type="paragraph" w:customStyle="1" w:styleId="A7048E6A81A2495CB79F768D657E0C43">
-    <w:name w:val="A7048E6A81A2495CB79F768D657E0C43"/>
-    <w:rsid w:val="00A22F60"/>
+  <w:style w:type="paragraph" w:customStyle="1" w:styleId="A7048E6A81A2495CB79F768D657E0C431">
+    <w:name w:val="A7048E6A81A2495CB79F768D657E0C431"/>
+    <w:rsid w:val="002E53BE"/>
     <w:rPr>
       <w:rFonts w:eastAsiaTheme="minorHAnsi"/>
       <w:lang w:eastAsia="en-US"/>
     </w:rPr>
   </w:style>
-  <w:style w:type="paragraph" w:customStyle="1" w:styleId="08684C1B95084F9E9FEB565BA205117A">
-    <w:name w:val="08684C1B95084F9E9FEB565BA205117A"/>
-    <w:rsid w:val="00A22F60"/>
+  <w:style w:type="paragraph" w:customStyle="1" w:styleId="08684C1B95084F9E9FEB565BA205117A1">
+    <w:name w:val="08684C1B95084F9E9FEB565BA205117A1"/>
+    <w:rsid w:val="002E53BE"/>
     <w:rPr>
       <w:rFonts w:eastAsiaTheme="minorHAnsi"/>
       <w:lang w:eastAsia="en-US"/>
     </w:rPr>
   </w:style>
-  <w:style w:type="paragraph" w:customStyle="1" w:styleId="61A6F411B9784C5093A43D06385AD559">
-    <w:name w:val="61A6F411B9784C5093A43D06385AD559"/>
-    <w:rsid w:val="00A22F60"/>
+  <w:style w:type="paragraph" w:customStyle="1" w:styleId="61A6F411B9784C5093A43D06385AD5591">
+    <w:name w:val="61A6F411B9784C5093A43D06385AD5591"/>
+    <w:rsid w:val="002E53BE"/>
     <w:rPr>
       <w:rFonts w:eastAsiaTheme="minorHAnsi"/>
       <w:lang w:eastAsia="en-US"/>

</xml_diff>